<commit_message>
Moved needs assessment files from Brandon's repository to Astrid's.
This is related to cleaning up Brandon's repository from an accidental merge.
</commit_message>
<xml_diff>
--- a/10 needs assessment/10 needs assessment.docx
+++ b/10 needs assessment/10 needs assessment.docx
@@ -6,7 +6,6 @@
       <w:pPr>
         <w:jc w:val="center"/>
         <w:rPr>
-          <w:rFonts w:hint="eastAsia"/>
           <w:b/>
           <w:sz w:val="32"/>
           <w:szCs w:val="32"/>
@@ -23,11 +22,6 @@
       </w:r>
     </w:p>
     <w:p>
-      <w:pPr>
-        <w:rPr>
-          <w:rFonts w:hint="eastAsia"/>
-        </w:rPr>
-      </w:pPr>
       <w:r>
         <w:rPr>
           <w:rFonts w:hint="eastAsia"/>
@@ -38,7 +32,19 @@
         <w:rPr>
           <w:rFonts w:hint="eastAsia"/>
         </w:rPr>
-        <w:t xml:space="preserve">eir first summer MUN conference. Since when I started working there three years ago, the team suffered from problematic websites, which cannot support proper registration process and is not user friendly. </w:t>
+        <w:t xml:space="preserve">eir first summer MUN conference. Since I started working there three years ago, the team suffered from problematic websites, which </w:t>
+      </w:r>
+      <w:r>
+        <w:rPr>
+          <w:rFonts w:hint="eastAsia"/>
+        </w:rPr>
+        <w:t>could not</w:t>
+      </w:r>
+      <w:r>
+        <w:rPr>
+          <w:rFonts w:hint="eastAsia"/>
+        </w:rPr>
+        <w:t xml:space="preserve"> support proper registration process and is not user friendly. </w:t>
       </w:r>
       <w:r>
         <w:rPr>
@@ -50,7 +56,19 @@
         <w:rPr>
           <w:rFonts w:hint="eastAsia"/>
         </w:rPr>
-        <w:t>r I was dismissed from the team since I went aboard</w:t>
+        <w:t xml:space="preserve">r I was dismissed from the team </w:t>
+      </w:r>
+      <w:r>
+        <w:rPr>
+          <w:rFonts w:hint="eastAsia"/>
+        </w:rPr>
+        <w:t>after</w:t>
+      </w:r>
+      <w:r>
+        <w:rPr>
+          <w:rFonts w:hint="eastAsia"/>
+        </w:rPr>
+        <w:t>I went aboard</w:t>
       </w:r>
       <w:r>
         <w:rPr>
@@ -59,19 +77,8 @@
         <w:t xml:space="preserve">. </w:t>
       </w:r>
     </w:p>
-    <w:p>
-      <w:pPr>
-        <w:rPr>
-          <w:rFonts w:hint="eastAsia"/>
-        </w:rPr>
-      </w:pPr>
-    </w:p>
-    <w:p>
-      <w:pPr>
-        <w:rPr>
-          <w:rFonts w:hint="eastAsia"/>
-        </w:rPr>
-      </w:pPr>
+    <w:p/>
+    <w:p>
       <w:r>
         <w:rPr>
           <w:rFonts w:hint="eastAsia"/>
@@ -97,19 +104,8 @@
         <w:t>ore accessible and handy to use, also visually appealing.</w:t>
       </w:r>
     </w:p>
-    <w:p>
-      <w:pPr>
-        <w:rPr>
-          <w:rFonts w:hint="eastAsia"/>
-        </w:rPr>
-      </w:pPr>
-    </w:p>
-    <w:p>
-      <w:pPr>
-        <w:rPr>
-          <w:rFonts w:hint="eastAsia"/>
-        </w:rPr>
-      </w:pPr>
+    <w:p/>
+    <w:p>
       <w:r>
         <w:rPr>
           <w:rFonts w:hint="eastAsia"/>
@@ -117,19 +113,8 @@
         <w:t xml:space="preserve">Their target audience is high school students and their advisors, so visual illustration are generally preferred and user friendly is one of the most important aspects that is valued. </w:t>
       </w:r>
     </w:p>
-    <w:p>
-      <w:pPr>
-        <w:rPr>
-          <w:rFonts w:hint="eastAsia"/>
-        </w:rPr>
-      </w:pPr>
-    </w:p>
-    <w:p>
-      <w:pPr>
-        <w:rPr>
-          <w:rFonts w:hint="eastAsia"/>
-        </w:rPr>
-      </w:pPr>
+    <w:p/>
+    <w:p>
       <w:r>
         <w:rPr>
           <w:rFonts w:hint="eastAsia"/>
@@ -140,7 +125,28 @@
         <w:rPr>
           <w:rFonts w:hint="eastAsia"/>
         </w:rPr>
-        <w:t xml:space="preserve"> the website is in use now, there's still much more need to work on. For instance, the conference history are packed in one page and not readable, also the links to printed materials are </w:t>
+        <w:t xml:space="preserve"> the website is in use now, there's still much more need to work on. For instance, the conference history are packed in one page and not readable, also the li</w:t>
+      </w:r>
+      <w:r>
+        <w:rPr>
+          <w:rFonts w:hint="eastAsia"/>
+        </w:rPr>
+        <w:t xml:space="preserve">nks to pdfs like brochures and </w:t>
+      </w:r>
+      <w:r>
+        <w:t>academic</w:t>
+      </w:r>
+      <w:r>
+        <w:rPr>
+          <w:rFonts w:hint="eastAsia"/>
+        </w:rPr>
+        <w:t xml:space="preserve"> updates were</w:t>
+      </w:r>
+      <w:r>
+        <w:rPr>
+          <w:rFonts w:hint="eastAsia"/>
+        </w:rPr>
+        <w:t xml:space="preserve"> </w:t>
       </w:r>
       <w:r>
         <w:t>separated</w:t>
@@ -149,7 +155,13 @@
         <w:rPr>
           <w:rFonts w:hint="eastAsia"/>
         </w:rPr>
-        <w:t xml:space="preserve"> into various sections and hard to look for. Moreover, the application forms are not  </w:t>
+        <w:t xml:space="preserve"> into various sections and hard to look for. Moreover,</w:t>
+      </w:r>
+      <w:r>
+        <w:rPr>
+          <w:rFonts w:hint="eastAsia"/>
+        </w:rPr>
+        <w:t xml:space="preserve"> the application forms are not </w:t>
       </w:r>
       <w:r>
         <w:rPr>
@@ -161,7 +173,19 @@
         <w:rPr>
           <w:rFonts w:hint="eastAsia"/>
         </w:rPr>
-        <w:t xml:space="preserve"> and actually hovering on the main page, which is extremely not friendly and disturbing for users looking for general information. The branding of the website also need efforts. The summer conference need to </w:t>
+        <w:t xml:space="preserve"> and actually hovering on the main page, which is extremely not friendly and disturbing for users looking for general information. The branding of the website also need efforts. The summer conference need</w:t>
+      </w:r>
+      <w:r>
+        <w:rPr>
+          <w:rFonts w:hint="eastAsia"/>
+        </w:rPr>
+        <w:t>s</w:t>
+      </w:r>
+      <w:r>
+        <w:rPr>
+          <w:rFonts w:hint="eastAsia"/>
+        </w:rPr>
+        <w:t xml:space="preserve"> to </w:t>
       </w:r>
       <w:r>
         <w:t>differentiate</w:t>
@@ -188,24 +212,19 @@
         <w:t xml:space="preserve">as a whole face declining quantity and quality of delegates. To be more selective while maintaining the amount of participants, the website needs to reach out to more perspective delegates and improve the experience of registration. Specifically, the registration forms need to be clean and neat, without vague and long questions, and effectively express the goal of the form and guide users through the process. </w:t>
       </w:r>
     </w:p>
-    <w:p>
-      <w:pPr>
-        <w:rPr>
-          <w:rFonts w:hint="eastAsia"/>
-        </w:rPr>
-      </w:pPr>
-    </w:p>
-    <w:p>
-      <w:pPr>
-        <w:rPr>
-          <w:rFonts w:hint="eastAsia"/>
-        </w:rPr>
-      </w:pPr>
-      <w:r>
-        <w:rPr>
-          <w:rFonts w:hint="eastAsia"/>
-        </w:rPr>
-        <w:t xml:space="preserve">I have been worked with the team as graphic designer for three years and I </w:t>
+    <w:p/>
+    <w:p>
+      <w:r>
+        <w:rPr>
+          <w:rFonts w:hint="eastAsia"/>
+        </w:rPr>
+        <w:t>I have been working</w:t>
+      </w:r>
+      <w:r>
+        <w:rPr>
+          <w:rFonts w:hint="eastAsia"/>
+        </w:rPr>
+        <w:t xml:space="preserve"> with the team as graphic designer for three years and I </w:t>
       </w:r>
       <w:r>
         <w:t>co</w:t>
@@ -232,13 +251,7 @@
         <w:t xml:space="preserve"> and ask for graphic supports while designing the interface. So the interface was basically constructed by color blocks. Also, since the website was developed gradually during the past three years, many newly implemented functions were not fitted into their specific categories. Instead, they were like patches which were randomly placed on the top of the whole website. </w:t>
       </w:r>
     </w:p>
-    <w:p>
-      <w:pPr>
-        <w:rPr>
-          <w:rFonts w:hint="eastAsia"/>
-        </w:rPr>
-      </w:pPr>
-    </w:p>
+    <w:p/>
     <w:p>
       <w:r>
         <w:rPr>
@@ -258,6 +271,44 @@
     </w:sectPr>
   </w:body>
 </w:document>
+</file>
+
+<file path=word/endnotes.xml><?xml version="1.0" encoding="utf-8"?>
+<w:endnotes xmlns:ve="http://schemas.openxmlformats.org/markup-compatibility/2006" xmlns:o="urn:schemas-microsoft-com:office:office" xmlns:r="http://schemas.openxmlformats.org/officeDocument/2006/relationships" xmlns:m="http://schemas.openxmlformats.org/officeDocument/2006/math" xmlns:v="urn:schemas-microsoft-com:vml" xmlns:wp="http://schemas.openxmlformats.org/drawingml/2006/wordprocessingDrawing" xmlns:w10="urn:schemas-microsoft-com:office:word" xmlns:w="http://schemas.openxmlformats.org/wordprocessingml/2006/main" xmlns:wne="http://schemas.microsoft.com/office/word/2006/wordml">
+  <w:endnote w:type="separator" w:id="0">
+    <w:p>
+      <w:r>
+        <w:separator/>
+      </w:r>
+    </w:p>
+  </w:endnote>
+  <w:endnote w:type="continuationSeparator" w:id="1">
+    <w:p>
+      <w:r>
+        <w:continuationSeparator/>
+      </w:r>
+    </w:p>
+  </w:endnote>
+</w:endnotes>
+</file>
+
+<file path=word/footnotes.xml><?xml version="1.0" encoding="utf-8"?>
+<w:footnotes xmlns:ve="http://schemas.openxmlformats.org/markup-compatibility/2006" xmlns:o="urn:schemas-microsoft-com:office:office" xmlns:r="http://schemas.openxmlformats.org/officeDocument/2006/relationships" xmlns:m="http://schemas.openxmlformats.org/officeDocument/2006/math" xmlns:v="urn:schemas-microsoft-com:vml" xmlns:wp="http://schemas.openxmlformats.org/drawingml/2006/wordprocessingDrawing" xmlns:w10="urn:schemas-microsoft-com:office:word" xmlns:w="http://schemas.openxmlformats.org/wordprocessingml/2006/main" xmlns:wne="http://schemas.microsoft.com/office/word/2006/wordml">
+  <w:footnote w:type="separator" w:id="0">
+    <w:p>
+      <w:r>
+        <w:separator/>
+      </w:r>
+    </w:p>
+  </w:footnote>
+  <w:footnote w:type="continuationSeparator" w:id="1">
+    <w:p>
+      <w:r>
+        <w:continuationSeparator/>
+      </w:r>
+    </w:p>
+  </w:footnote>
+</w:footnotes>
 </file>
 
 <file path=word/styles.xml><?xml version="1.0" encoding="utf-8"?>
@@ -450,6 +501,75 @@
     <w:semiHidden/>
     <w:unhideWhenUsed/>
   </w:style>
+  <w:style w:type="paragraph" w:styleId="a3">
+    <w:name w:val="header"/>
+    <w:basedOn w:val="a"/>
+    <w:link w:val="Char"/>
+    <w:uiPriority w:val="99"/>
+    <w:semiHidden/>
+    <w:unhideWhenUsed/>
+    <w:rsid w:val="00187882"/>
+    <w:pPr>
+      <w:pBdr>
+        <w:bottom w:val="single" w:sz="6" w:space="1" w:color="auto"/>
+      </w:pBdr>
+      <w:tabs>
+        <w:tab w:val="center" w:pos="4153"/>
+        <w:tab w:val="right" w:pos="8306"/>
+      </w:tabs>
+      <w:snapToGrid w:val="0"/>
+      <w:jc w:val="center"/>
+    </w:pPr>
+    <w:rPr>
+      <w:sz w:val="18"/>
+      <w:szCs w:val="18"/>
+    </w:rPr>
+  </w:style>
+  <w:style w:type="character" w:customStyle="1" w:styleId="Char">
+    <w:name w:val="页眉 Char"/>
+    <w:basedOn w:val="a0"/>
+    <w:link w:val="a3"/>
+    <w:uiPriority w:val="99"/>
+    <w:semiHidden/>
+    <w:rsid w:val="00187882"/>
+    <w:rPr>
+      <w:sz w:val="18"/>
+      <w:szCs w:val="18"/>
+    </w:rPr>
+  </w:style>
+  <w:style w:type="paragraph" w:styleId="a4">
+    <w:name w:val="footer"/>
+    <w:basedOn w:val="a"/>
+    <w:link w:val="Char0"/>
+    <w:uiPriority w:val="99"/>
+    <w:semiHidden/>
+    <w:unhideWhenUsed/>
+    <w:rsid w:val="00187882"/>
+    <w:pPr>
+      <w:tabs>
+        <w:tab w:val="center" w:pos="4153"/>
+        <w:tab w:val="right" w:pos="8306"/>
+      </w:tabs>
+      <w:snapToGrid w:val="0"/>
+      <w:jc w:val="left"/>
+    </w:pPr>
+    <w:rPr>
+      <w:sz w:val="18"/>
+      <w:szCs w:val="18"/>
+    </w:rPr>
+  </w:style>
+  <w:style w:type="character" w:customStyle="1" w:styleId="Char0">
+    <w:name w:val="页脚 Char"/>
+    <w:basedOn w:val="a0"/>
+    <w:link w:val="a4"/>
+    <w:uiPriority w:val="99"/>
+    <w:semiHidden/>
+    <w:rsid w:val="00187882"/>
+    <w:rPr>
+      <w:sz w:val="18"/>
+      <w:szCs w:val="18"/>
+    </w:rPr>
+  </w:style>
 </w:styles>
 </file>
 

</xml_diff>